<commit_message>
Update 2021.11.24 팀 프로젝트 회의록.docx
</commit_message>
<xml_diff>
--- a/OtherFiles/회의록/2021.11.24 팀 프로젝트 회의록.docx
+++ b/OtherFiles/회의록/2021.11.24 팀 프로젝트 회의록.docx
@@ -171,7 +171,6 @@
           <w:p>
             <w:pPr>
               <w:rPr>
-                <w:rFonts w:hint="eastAsia"/>
                 <w:sz w:val="22"/>
               </w:rPr>
             </w:pPr>
@@ -292,6 +291,14 @@
                 <w:sz w:val="22"/>
               </w:rPr>
             </w:pPr>
+            <w:r>
+              <w:rPr>
+                <w:rFonts w:hint="eastAsia"/>
+                <w:b/>
+                <w:sz w:val="22"/>
+              </w:rPr>
+              <w:t>참 석 자</w:t>
+            </w:r>
           </w:p>
         </w:tc>
         <w:tc>
@@ -462,7 +469,6 @@
           <w:p>
             <w:pPr>
               <w:rPr>
-                <w:rFonts w:hint="eastAsia"/>
                 <w:sz w:val="22"/>
               </w:rPr>
             </w:pPr>
@@ -562,10 +568,10 @@
                 </wp:inline>
               </w:drawing>
             </w:r>
-            <w:bookmarkStart w:id="0" w:name="_GoBack"/>
-            <w:bookmarkEnd w:id="0"/>
-          </w:p>
-        </w:tc>
+          </w:p>
+        </w:tc>
+        <w:bookmarkStart w:id="0" w:name="_GoBack"/>
+        <w:bookmarkEnd w:id="0"/>
       </w:tr>
       <w:tr>
         <w:trPr>
@@ -603,7 +609,6 @@
           <w:p>
             <w:pPr>
               <w:rPr>
-                <w:rFonts w:hint="eastAsia"/>
                 <w:sz w:val="22"/>
               </w:rPr>
             </w:pPr>
@@ -731,7 +736,7 @@
 
 <file path=word/numbering.xml><?xml version="1.0" encoding="utf-8"?>
 <w:numbering xmlns:wpc="http://schemas.microsoft.com/office/word/2010/wordprocessingCanvas" xmlns:mc="http://schemas.openxmlformats.org/markup-compatibility/2006" xmlns:o="urn:schemas-microsoft-com:office:office" xmlns:r="http://schemas.openxmlformats.org/officeDocument/2006/relationships" xmlns:m="http://schemas.openxmlformats.org/officeDocument/2006/math" xmlns:v="urn:schemas-microsoft-com:vml" xmlns:wp14="http://schemas.microsoft.com/office/word/2010/wordprocessingDrawing" xmlns:wp="http://schemas.openxmlformats.org/drawingml/2006/wordprocessingDrawing" xmlns:w10="urn:schemas-microsoft-com:office:word" xmlns:w="http://schemas.openxmlformats.org/wordprocessingml/2006/main" xmlns:w14="http://schemas.microsoft.com/office/word/2010/wordml" xmlns:w15="http://schemas.microsoft.com/office/word/2012/wordml" xmlns:wpg="http://schemas.microsoft.com/office/word/2010/wordprocessingGroup" xmlns:wpi="http://schemas.microsoft.com/office/word/2010/wordprocessingInk" xmlns:wne="http://schemas.microsoft.com/office/word/2006/wordml" xmlns:wps="http://schemas.microsoft.com/office/word/2010/wordprocessingShape" mc:Ignorable="w14 w15 wp14">
-  <w:abstractNum w:abstractNumId="0">
+  <w:abstractNum w:abstractNumId="0" w15:restartNumberingAfterBreak="0">
     <w:nsid w:val="74E3008E"/>
     <w:multiLevelType w:val="hybridMultilevel"/>
     <w:tmpl w:val="6688F780"/>
@@ -820,7 +825,7 @@
       </w:pPr>
     </w:lvl>
   </w:abstractNum>
-  <w:abstractNum w:abstractNumId="1">
+  <w:abstractNum w:abstractNumId="1" w15:restartNumberingAfterBreak="0">
     <w:nsid w:val="7F3F6EE5"/>
     <w:multiLevelType w:val="hybridMultilevel"/>
     <w:tmpl w:val="DA2EC230"/>
@@ -1355,7 +1360,6 @@
       <w:spacing w:after="0" w:line="240" w:lineRule="auto"/>
     </w:pPr>
     <w:tblPr>
-      <w:tblInd w:w="0" w:type="dxa"/>
       <w:tblBorders>
         <w:top w:val="single" w:sz="4" w:space="0" w:color="auto"/>
         <w:left w:val="single" w:sz="4" w:space="0" w:color="auto"/>
@@ -1364,12 +1368,6 @@
         <w:insideH w:val="single" w:sz="4" w:space="0" w:color="auto"/>
         <w:insideV w:val="single" w:sz="4" w:space="0" w:color="auto"/>
       </w:tblBorders>
-      <w:tblCellMar>
-        <w:top w:w="0" w:type="dxa"/>
-        <w:left w:w="108" w:type="dxa"/>
-        <w:bottom w:w="0" w:type="dxa"/>
-        <w:right w:w="108" w:type="dxa"/>
-      </w:tblCellMar>
     </w:tblPr>
   </w:style>
   <w:style w:type="paragraph" w:styleId="a4">
@@ -1719,7 +1717,7 @@
 </file>
 
 <file path=customXml/itemProps1.xml><?xml version="1.0" encoding="utf-8"?>
-<ds:datastoreItem xmlns:ds="http://schemas.openxmlformats.org/officeDocument/2006/customXml" ds:itemID="{10E03EA5-E2DF-4DEB-8D44-9EC0C2E83B59}">
+<ds:datastoreItem xmlns:ds="http://schemas.openxmlformats.org/officeDocument/2006/customXml" ds:itemID="{C1988622-36B0-4E2D-A35B-883C316F0993}">
   <ds:schemaRefs>
     <ds:schemaRef ds:uri="http://schemas.openxmlformats.org/officeDocument/2006/bibliography"/>
   </ds:schemaRefs>

</xml_diff>